<commit_message>
chapter 5 e lasat asa
</commit_message>
<xml_diff>
--- a/chapter 5_2010.docx
+++ b/chapter 5_2010.docx
@@ -128,7 +128,6 @@
           <w:shd w:val="clear" w:color="auto" w:fill="FFFFFF"/>
         </w:rPr>
       </w:pPr>
-      <w:proofErr w:type="gramStart"/>
       <w:r>
         <w:rPr>
           <w:i/>
@@ -142,11 +141,7 @@
         <w:t>-11</w:t>
       </w:r>
       <w:r>
-        <w:t>.</w:t>
-      </w:r>
-      <w:proofErr w:type="gramEnd"/>
-      <w:r>
-        <w:t xml:space="preserve">  Our tool was created using C++ programming language using the new standard adopted last year in August</w:t>
+        <w:t>.  Our tool was created using C++ programming language using the new standard adopted last year in August</w:t>
       </w:r>
       <w:r>
         <w:t xml:space="preserve">. </w:t>
@@ -302,7 +297,6 @@
       <w:pPr>
         <w:jc w:val="both"/>
       </w:pPr>
-      <w:proofErr w:type="gramStart"/>
       <w:r>
         <w:rPr>
           <w:i/>
@@ -310,11 +304,7 @@
         <w:t>OpenCv</w:t>
       </w:r>
       <w:r>
-        <w:t>.</w:t>
-      </w:r>
-      <w:proofErr w:type="gramEnd"/>
-      <w:r>
-        <w:t xml:space="preserve"> As pointed out in chapter 2 this is the main framework that we rely on to do the heavy lifting in terms of performing well established algorithms. We will rely on constructs that provide processing in the domain of:</w:t>
+        <w:t>. As pointed out in chapter 2 this is the main framework that we rely on to do the heavy lifting in terms of performing well established algorithms. We will rely on constructs that provide processing in the domain of:</w:t>
       </w:r>
     </w:p>
     <w:p>
@@ -541,7 +531,6 @@
           <w:shd w:val="clear" w:color="auto" w:fill="FFFFFF"/>
         </w:rPr>
       </w:pPr>
-      <w:proofErr w:type="gramStart"/>
       <w:r>
         <w:rPr>
           <w:bCs/>
@@ -553,14 +542,7 @@
         <w:rPr>
           <w:bCs/>
         </w:rPr>
-        <w:t>.</w:t>
-      </w:r>
-      <w:proofErr w:type="gramEnd"/>
-      <w:r>
-        <w:rPr>
-          <w:bCs/>
-        </w:rPr>
-        <w:t xml:space="preserve"> </w:t>
+        <w:t xml:space="preserve">. </w:t>
       </w:r>
       <w:r>
         <w:rPr>
@@ -592,7 +574,6 @@
           <w:bCs/>
         </w:rPr>
       </w:pPr>
-      <w:proofErr w:type="gramStart"/>
       <w:r>
         <w:rPr>
           <w:bCs/>
@@ -604,14 +585,7 @@
         <w:rPr>
           <w:bCs/>
         </w:rPr>
-        <w:t>.</w:t>
-      </w:r>
-      <w:proofErr w:type="gramEnd"/>
-      <w:r>
-        <w:rPr>
-          <w:bCs/>
-        </w:rPr>
-        <w:t xml:space="preserve"> </w:t>
+        <w:t xml:space="preserve">. </w:t>
       </w:r>
       <w:r>
         <w:rPr>
@@ -1159,15 +1133,7 @@
         <w:t>As stated this package organizes the contracts of the application modules, by providing the interfaces and abstract classes that need to be implemented or overridden by concrete classes in order to be plugged in in the whole system.</w:t>
       </w:r>
       <w:r>
-        <w:t xml:space="preserve"> Also this is the package that we integrated third party open source </w:t>
-      </w:r>
-      <w:proofErr w:type="gramStart"/>
-      <w:r>
-        <w:t>implementations, that</w:t>
-      </w:r>
-      <w:proofErr w:type="gramEnd"/>
-      <w:r>
-        <w:t xml:space="preserve"> are not exposed to change in the process of development.</w:t>
+        <w:t xml:space="preserve"> Also this is the package that we integrated third party open source implementations, that are not exposed to change in the process of development.</w:t>
       </w:r>
       <w:r>
         <w:t xml:space="preserve"> Next we will present what are the responsibilities and requirements that these components require from their implementers.</w:t>
@@ -1190,27 +1156,17 @@
       <w:r>
         <w:t xml:space="preserve"> class is responsible for opening video files and their properties, i.e. frames per second, frame delay, given path it in the constructor. The </w:t>
       </w:r>
-      <w:proofErr w:type="spellStart"/>
-      <w:proofErr w:type="gramStart"/>
       <w:r>
         <w:rPr>
           <w:i/>
         </w:rPr>
         <w:t>readFrame</w:t>
       </w:r>
-      <w:proofErr w:type="spellEnd"/>
       <w:r>
         <w:rPr>
           <w:i/>
         </w:rPr>
-        <w:t>(</w:t>
-      </w:r>
-      <w:proofErr w:type="gramEnd"/>
-      <w:r>
-        <w:rPr>
-          <w:i/>
-        </w:rPr>
-        <w:t>Mat&amp; frame)</w:t>
+        <w:t>(Mat&amp; frame)</w:t>
       </w:r>
       <w:r>
         <w:rPr>
@@ -1433,15 +1389,7 @@
         <w:t>Content</w:t>
       </w:r>
       <w:r>
-        <w:t xml:space="preserve"> class is static and has the responsibility of generating relative paths to the folders that we keep our assets, i.e.  </w:t>
-      </w:r>
-      <w:proofErr w:type="gramStart"/>
-      <w:r>
-        <w:t>paths</w:t>
-      </w:r>
-      <w:proofErr w:type="gramEnd"/>
-      <w:r>
-        <w:t xml:space="preserve"> to </w:t>
+        <w:t xml:space="preserve"> class is static and has the responsibility of generating relative paths to the folders that we keep our assets, i.e.  paths to </w:t>
       </w:r>
       <w:r>
         <w:t>files, images, xml f</w:t>
@@ -1501,15 +1449,7 @@
         <w:t>panther</w:t>
       </w:r>
       <w:r>
-        <w:t xml:space="preserve"> operators on </w:t>
-      </w:r>
-      <w:proofErr w:type="gramStart"/>
-      <w:r>
-        <w:t>a</w:t>
-      </w:r>
-      <w:proofErr w:type="gramEnd"/>
-      <w:r>
-        <w:t xml:space="preserve"> input image and </w:t>
+        <w:t xml:space="preserve"> operators on a input image and </w:t>
       </w:r>
       <w:r>
         <w:t>outputs</w:t>
@@ -1741,15 +1681,7 @@
         <w:t xml:space="preserve"> The method that performs this operation is illustrated in figure 5…. This background model is maintained in a floating point matrix</w:t>
       </w:r>
       <w:r>
-        <w:t xml:space="preserve">. In order to compute the foreground we convert the floating point matrix into a gray scale image from which we subtract the gray frame. As last steps we update the background model as a weighted sum between the previous background model and the current gray frame, and apply erosions </w:t>
-      </w:r>
-      <w:proofErr w:type="gramStart"/>
-      <w:r>
-        <w:t>an</w:t>
-      </w:r>
-      <w:proofErr w:type="gramEnd"/>
-      <w:r>
-        <w:t xml:space="preserve"> dilations to reduce noise and close holes.</w:t>
+        <w:t>. In order to compute the foreground we convert the floating point matrix into a gray scale image from which we subtract the gray frame. As last steps we update the background model as a weighted sum between the previous background model and the current gray frame, and apply erosions an dilations to reduce noise and close holes.</w:t>
       </w:r>
     </w:p>
     <w:p>
@@ -1876,13 +1808,13 @@
         <w:jc w:val="both"/>
       </w:pPr>
     </w:p>
-    <w:bookmarkStart w:id="5" w:name="_MON_1401648905"/>
-    <w:bookmarkStart w:id="6" w:name="_MON_1401648008"/>
-    <w:bookmarkStart w:id="7" w:name="_MON_1401648118"/>
+    <w:bookmarkStart w:id="5" w:name="_MON_1401648008"/>
+    <w:bookmarkStart w:id="6" w:name="_MON_1401648118"/>
+    <w:bookmarkStart w:id="7" w:name="_MON_1401648578"/>
     <w:bookmarkEnd w:id="5"/>
     <w:bookmarkEnd w:id="6"/>
     <w:bookmarkEnd w:id="7"/>
-    <w:bookmarkStart w:id="8" w:name="_MON_1401648578"/>
+    <w:bookmarkStart w:id="8" w:name="_MON_1401648905"/>
     <w:bookmarkEnd w:id="8"/>
     <w:p>
       <w:pPr>
@@ -1909,10 +1841,10 @@
             <v:path o:extrusionok="f" gradientshapeok="t" o:connecttype="rect"/>
             <o:lock v:ext="edit" aspectratio="t"/>
           </v:shapetype>
-          <v:shape id="_x0000_i1025" type="#_x0000_t75" style="width:426pt;height:340.5pt" o:ole="">
+          <v:shape id="_x0000_i1025" type="#_x0000_t75" style="width:425.65pt;height:340.4pt" o:ole="">
             <v:imagedata r:id="rId11" o:title=""/>
           </v:shape>
-          <o:OLEObject Type="Embed" ProgID="Word.OpenDocumentText.12" ShapeID="_x0000_i1025" DrawAspect="Content" ObjectID="_1401743216" r:id="rId12"/>
+          <o:OLEObject Type="Embed" ProgID="Word.OpenDocumentText.12" ShapeID="_x0000_i1025" DrawAspect="Content" ObjectID="_1401746196" r:id="rId12"/>
         </w:object>
       </w:r>
       <w:r>
@@ -1946,11 +1878,11 @@
         <w:jc w:val="center"/>
       </w:pPr>
     </w:p>
-    <w:bookmarkStart w:id="9" w:name="_MON_1401648956"/>
-    <w:bookmarkStart w:id="10" w:name="_MON_1401649023"/>
+    <w:bookmarkStart w:id="9" w:name="_MON_1401649023"/>
+    <w:bookmarkStart w:id="10" w:name="_MON_1401649700"/>
     <w:bookmarkEnd w:id="9"/>
     <w:bookmarkEnd w:id="10"/>
-    <w:bookmarkStart w:id="11" w:name="_MON_1401649700"/>
+    <w:bookmarkStart w:id="11" w:name="_MON_1401648956"/>
     <w:bookmarkEnd w:id="11"/>
     <w:p>
       <w:pPr>
@@ -1958,10 +1890,10 @@
       </w:pPr>
       <w:r>
         <w:object w:dxaOrig="9360" w:dyaOrig="4291">
-          <v:shape id="_x0000_i1026" type="#_x0000_t75" style="width:468pt;height:214.5pt" o:ole="">
+          <v:shape id="_x0000_i1026" type="#_x0000_t75" style="width:468.3pt;height:214.25pt" o:ole="">
             <v:imagedata r:id="rId13" o:title=""/>
           </v:shape>
-          <o:OLEObject Type="Embed" ProgID="Word.OpenDocumentText.12" ShapeID="_x0000_i1026" DrawAspect="Content" ObjectID="_1401743217" r:id="rId14"/>
+          <o:OLEObject Type="Embed" ProgID="Word.OpenDocumentText.12" ShapeID="_x0000_i1026" DrawAspect="Content" ObjectID="_1401746197" r:id="rId14"/>
         </w:object>
       </w:r>
       <w:r>
@@ -1984,11 +1916,11 @@
         <w:jc w:val="center"/>
       </w:pPr>
     </w:p>
-    <w:bookmarkStart w:id="12" w:name="_MON_1401653512"/>
-    <w:bookmarkStart w:id="13" w:name="_MON_1401653931"/>
+    <w:bookmarkStart w:id="12" w:name="_MON_1401653931"/>
+    <w:bookmarkStart w:id="13" w:name="_MON_1401653936"/>
     <w:bookmarkEnd w:id="12"/>
     <w:bookmarkEnd w:id="13"/>
-    <w:bookmarkStart w:id="14" w:name="_MON_1401653936"/>
+    <w:bookmarkStart w:id="14" w:name="_MON_1401653512"/>
     <w:bookmarkEnd w:id="14"/>
     <w:p>
       <w:pPr>
@@ -1996,10 +1928,10 @@
       </w:pPr>
       <w:r>
         <w:object w:dxaOrig="9360" w:dyaOrig="8295">
-          <v:shape id="_x0000_i1027" type="#_x0000_t75" style="width:468pt;height:414pt" o:ole="">
+          <v:shape id="_x0000_i1027" type="#_x0000_t75" style="width:468.3pt;height:414.15pt" o:ole="">
             <v:imagedata r:id="rId15" o:title=""/>
           </v:shape>
-          <o:OLEObject Type="Embed" ProgID="Word.OpenDocumentText.12" ShapeID="_x0000_i1027" DrawAspect="Content" ObjectID="_1401743218" r:id="rId16"/>
+          <o:OLEObject Type="Embed" ProgID="Word.OpenDocumentText.12" ShapeID="_x0000_i1027" DrawAspect="Content" ObjectID="_1401746198" r:id="rId16"/>
         </w:object>
       </w:r>
       <w:r>
@@ -2024,15 +1956,7 @@
         <w:t xml:space="preserve"> class is more complex because we are using the OpenCv implementation of a detector, the </w:t>
       </w:r>
       <w:r>
-        <w:t>cv:</w:t>
-      </w:r>
-      <w:proofErr w:type="gramStart"/>
-      <w:r>
-        <w:t>:gpu</w:t>
-      </w:r>
-      <w:proofErr w:type="gramEnd"/>
-      <w:r>
-        <w:t>::HOGDescriptor</w:t>
+        <w:t>cv::gpu::HOGDescriptor</w:t>
       </w:r>
       <w:r>
         <w:t xml:space="preserve">. The name is very misleading and some developers have complained about it because this class combines the functionalities of a HOG detector, HOG descriptor and a Linear SVM which you must load with the supporting vectors in order to be able to perform detection. </w:t>
@@ -2088,17 +2012,17 @@
       </w:r>
     </w:p>
     <w:p/>
-    <w:bookmarkStart w:id="15" w:name="_MON_1401656442"/>
+    <w:bookmarkStart w:id="15" w:name="_MON_1401656313"/>
     <w:bookmarkEnd w:id="15"/>
-    <w:bookmarkStart w:id="16" w:name="_MON_1401656313"/>
+    <w:bookmarkStart w:id="16" w:name="_MON_1401656442"/>
     <w:bookmarkEnd w:id="16"/>
     <w:p>
       <w:r>
         <w:object w:dxaOrig="9360" w:dyaOrig="4004">
-          <v:shape id="_x0000_i1028" type="#_x0000_t75" style="width:468pt;height:200.25pt" o:ole="">
+          <v:shape id="_x0000_i1028" type="#_x0000_t75" style="width:468.3pt;height:200.45pt" o:ole="">
             <v:imagedata r:id="rId17" o:title=""/>
           </v:shape>
-          <o:OLEObject Type="Embed" ProgID="Word.OpenDocumentText.12" ShapeID="_x0000_i1028" DrawAspect="Content" ObjectID="_1401743219" r:id="rId18"/>
+          <o:OLEObject Type="Embed" ProgID="Word.OpenDocumentText.12" ShapeID="_x0000_i1028" DrawAspect="Content" ObjectID="_1401746199" r:id="rId18"/>
         </w:object>
       </w:r>
     </w:p>
@@ -2274,6 +2198,95 @@
     <w:p/>
     <w:p>
       <w:r>
+        <w:t>5.3.4 Classifier Training package</w:t>
+      </w:r>
+    </w:p>
+    <w:p/>
+    <w:p>
+      <w:r>
+        <w:tab/>
+        <w:t xml:space="preserve">The ClassifierTraining package has the responsibility of processing the training samples collected to extract the necessary features for training the classifier, in our case HOG features. </w:t>
+      </w:r>
+      <w:r>
+        <w:t xml:space="preserve">This is a simple executable that runs through the positive and negative samples extracting the hog features. The OpenCv class that performs the extraction is also the </w:t>
+      </w:r>
+      <w:r>
+        <w:rPr>
+          <w:b/>
+        </w:rPr>
+        <w:t>cv::HOGDescriptor</w:t>
+      </w:r>
+      <w:r>
+        <w:t xml:space="preserve"> with the </w:t>
+      </w:r>
+      <w:r>
+        <w:rPr>
+          <w:i/>
+        </w:rPr>
+        <w:t>compute()-method</w:t>
+      </w:r>
+      <w:r>
+        <w:rPr>
+          <w:i/>
+        </w:rPr>
+        <w:t>.</w:t>
+      </w:r>
+      <w:r>
+        <w:t xml:space="preserve"> Once the HOG features vectors are extracted we save it in a file (hogtrain.txt) that will be processed by the SVMLight library. After invoking the command:</w:t>
+      </w:r>
+    </w:p>
+    <w:p/>
+    <w:p>
+      <w:r>
+        <w:t>.\Tools\svm_learn.exe -z r -c 0.01 -i 0 -t 0 .\Assets\hogtrain.txt .\Assets\hogmodel.txt</w:t>
+      </w:r>
+    </w:p>
+    <w:p>
+      <w:r>
+        <w:lastRenderedPageBreak/>
+        <w:t xml:space="preserve">the </w:t>
+      </w:r>
+      <w:r>
+        <w:t>SVMLight</w:t>
+      </w:r>
+      <w:r>
+        <w:t xml:space="preserve"> executable will output the result of the training in the hogmodel.txt file, the file being populated </w:t>
+      </w:r>
+      <w:r>
+        <w:t>with</w:t>
+      </w:r>
+      <w:r>
+        <w:t xml:space="preserve"> the support vectors, alpha values, and bias. In order to load the support vectors into the HOGDes</w:t>
+      </w:r>
+      <w:r>
+        <w:t>criptor SVM we first need to proces</w:t>
+      </w:r>
+      <w:r>
+        <w:t>s the results from hogmodel.txt to a matrix that is easily loadable in OpenCv</w:t>
+      </w:r>
+      <w:r>
+        <w:t>, this matrix will contain the separating hyperplane that the HOGDescriptor SVM will need to know about</w:t>
+      </w:r>
+      <w:r>
+        <w:t>.</w:t>
+      </w:r>
+      <w:r>
+        <w:t xml:space="preserve"> A simple Ruby script will make a yml format loadable matrix from this file.  This single row matrix is obtained by multiplying the alpha values by their vector and summing the results of the multiplications, which are also vectors, together. The last step is to append the bias to this summation, thus increasing the size of it by one.</w:t>
+      </w:r>
+      <w:r>
+        <w:t xml:space="preserve"> This is the matrix that needs to be set on the HOGDescripto</w:t>
+      </w:r>
+      <w:r>
+        <w:t>r</w:t>
+      </w:r>
+      <w:r>
+        <w:t xml:space="preserve"> SVM.</w:t>
+      </w:r>
+    </w:p>
+    <w:p/>
+    <w:p/>
+    <w:p>
+      <w:r>
         <w:t>5.3.5 Tracking</w:t>
       </w:r>
     </w:p>
@@ -2310,7 +2323,6 @@
         <w:jc w:val="both"/>
       </w:pPr>
       <w:r>
-        <w:lastRenderedPageBreak/>
         <w:tab/>
         <w:t xml:space="preserve">Figure 5… is </w:t>
       </w:r>
@@ -2383,9 +2395,12 @@
         <w:t xml:space="preserve"> asynchronous</w:t>
       </w:r>
       <w:r>
-        <w:t xml:space="preserve"> communication buffers. All classes that inherit the agent class has to override the virtual method </w:t>
-      </w:r>
-      <w:proofErr w:type="gramStart"/>
+        <w:t xml:space="preserve"> communication buffers. All classes that inherit the agent class has to override the virtual </w:t>
+      </w:r>
+      <w:r>
+        <w:lastRenderedPageBreak/>
+        <w:t xml:space="preserve">method </w:t>
+      </w:r>
       <w:r>
         <w:rPr>
           <w:i/>
@@ -2393,11 +2408,7 @@
         <w:t>run</w:t>
       </w:r>
       <w:r>
-        <w:t>(</w:t>
-      </w:r>
-      <w:proofErr w:type="gramEnd"/>
-      <w:r>
-        <w:t xml:space="preserve">) , where we have to implement the logic for each component. The </w:t>
+        <w:t xml:space="preserve">() , where we have to implement the logic for each component. The </w:t>
       </w:r>
       <w:r>
         <w:rPr>
@@ -2469,11 +2480,7 @@
         <w:t xml:space="preserve"> changing textures on the</w:t>
       </w:r>
       <w:r>
-        <w:t xml:space="preserve"> GPU is an expensive operation and thus is faster to make a single call to the GPU with one large texture then to make more calls with small textures. The first </w:t>
-      </w:r>
-      <w:r>
-        <w:lastRenderedPageBreak/>
-        <w:t xml:space="preserve">implementation of our system was conforming to the idea to make the detections only on the foreground moving pixels and have established that performance was much lower than our current implementation. </w:t>
+        <w:t xml:space="preserve"> GPU is an expensive operation and thus is faster to make a single call to the GPU with one large texture then to make more calls with small textures. The first implementation of our system was conforming to the idea to make the detections only on the foreground moving pixels and have established that performance was much lower than our current implementation. </w:t>
       </w:r>
     </w:p>
     <w:p>
@@ -2519,6 +2526,7 @@
           <w:noProof/>
           <w:lang w:eastAsia="en-US"/>
         </w:rPr>
+        <w:lastRenderedPageBreak/>
         <w:drawing>
           <wp:inline distT="0" distB="0" distL="0" distR="0">
             <wp:extent cx="5486400" cy="3881120"/>
@@ -2589,10 +2597,10 @@
     <w:p>
       <w:r>
         <w:object w:dxaOrig="16990" w:dyaOrig="5858">
-          <v:shape id="_x0000_i1029" type="#_x0000_t75" style="width:431.25pt;height:149.25pt" o:ole="">
+          <v:shape id="_x0000_i1029" type="#_x0000_t75" style="width:431.4pt;height:149.2pt" o:ole="">
             <v:imagedata r:id="rId21" o:title=""/>
           </v:shape>
-          <o:OLEObject Type="Embed" ProgID="Visio.Drawing.11" ShapeID="_x0000_i1029" DrawAspect="Content" ObjectID="_1401743220" r:id="rId22"/>
+          <o:OLEObject Type="Embed" ProgID="Visio.Drawing.11" ShapeID="_x0000_i1029" DrawAspect="Content" ObjectID="_1401746200" r:id="rId22"/>
         </w:object>
       </w:r>
     </w:p>
@@ -2629,7 +2637,11 @@
         <w:jc w:val="both"/>
       </w:pPr>
       <w:r>
-        <w:t xml:space="preserve">As mentioned in chapter four the idea of the algorithm is to estimate the trajectory of the tracks, which we are aware of, in the current frame using two methods: The Median Tracker and the Kalman Filter techniques. Once we have these estimations about the position of the vehicle in the current frame we only consider the one which minimizes the distance to our current knowledge/model of the car.  </w:t>
+        <w:t xml:space="preserve">As mentioned in chapter four the idea of the algorithm is to estimate the trajectory of the tracks, which we are aware of, in the current frame using two methods: The Median Tracker and the Kalman Filter techniques. Once we have these estimations about the position of the vehicle in the current frame we only consider the one which minimizes the </w:t>
+      </w:r>
+      <w:r>
+        <w:lastRenderedPageBreak/>
+        <w:t xml:space="preserve">distance to our current knowledge/model of the car.  </w:t>
       </w:r>
       <w:r>
         <w:t>We have implemented three ways to model the features of cars and compute the distances between these features. After we have determined what is the best estimation we try to match a track with one detection from the collection of detections arrives for this frame. Also at each frame we score the tracks in order to obtain the confidence of marking tracks as containing vehicles or false detections.</w:t>
@@ -2678,18 +2690,17 @@
         <w:jc w:val="both"/>
       </w:pPr>
     </w:p>
-    <w:bookmarkStart w:id="17" w:name="_MON_1401734164"/>
-    <w:bookmarkStart w:id="18" w:name="_MON_1401734978"/>
-    <w:bookmarkStart w:id="19" w:name="_MON_1401734984"/>
-    <w:bookmarkStart w:id="20" w:name="_MON_1401735001"/>
-    <w:bookmarkStart w:id="21" w:name="_MON_1401735109"/>
-    <w:bookmarkStart w:id="22" w:name="_MON_1401735134"/>
-    <w:bookmarkStart w:id="23" w:name="_MON_1401735141"/>
-    <w:bookmarkStart w:id="24" w:name="_MON_1401735158"/>
-    <w:bookmarkStart w:id="25" w:name="_MON_1401735187"/>
-    <w:bookmarkStart w:id="26" w:name="_MON_1401735193"/>
-    <w:bookmarkStart w:id="27" w:name="_MON_1401735248"/>
-    <w:bookmarkStart w:id="28" w:name="_MON_1401735267"/>
+    <w:bookmarkStart w:id="17" w:name="_MON_1401734978"/>
+    <w:bookmarkStart w:id="18" w:name="_MON_1401734984"/>
+    <w:bookmarkStart w:id="19" w:name="_MON_1401735001"/>
+    <w:bookmarkStart w:id="20" w:name="_MON_1401735109"/>
+    <w:bookmarkStart w:id="21" w:name="_MON_1401735134"/>
+    <w:bookmarkStart w:id="22" w:name="_MON_1401735141"/>
+    <w:bookmarkStart w:id="23" w:name="_MON_1401735158"/>
+    <w:bookmarkStart w:id="24" w:name="_MON_1401735187"/>
+    <w:bookmarkStart w:id="25" w:name="_MON_1401735193"/>
+    <w:bookmarkStart w:id="26" w:name="_MON_1401735248"/>
+    <w:bookmarkStart w:id="27" w:name="_MON_1401735267"/>
     <w:bookmarkEnd w:id="17"/>
     <w:bookmarkEnd w:id="18"/>
     <w:bookmarkEnd w:id="19"/>
@@ -2701,6 +2712,7 @@
     <w:bookmarkEnd w:id="25"/>
     <w:bookmarkEnd w:id="26"/>
     <w:bookmarkEnd w:id="27"/>
+    <w:bookmarkStart w:id="28" w:name="_MON_1401734164"/>
     <w:bookmarkEnd w:id="28"/>
     <w:p>
       <w:pPr>
@@ -2708,14 +2720,14 @@
       </w:pPr>
       <w:r>
         <w:object w:dxaOrig="9360" w:dyaOrig="4940">
-          <v:shape id="_x0000_i1031" type="#_x0000_t75" style="width:468pt;height:246.75pt" o:ole="">
+          <v:shape id="_x0000_i1030" type="#_x0000_t75" style="width:468.3pt;height:247.1pt" o:ole="" o:bordertopcolor="this" o:borderleftcolor="this" o:borderbottomcolor="this" o:borderrightcolor="this">
             <v:imagedata r:id="rId23" o:title=""/>
             <w10:bordertop type="single" width="4"/>
             <w10:borderleft type="single" width="4"/>
             <w10:borderbottom type="single" width="4"/>
             <w10:borderright type="single" width="4"/>
           </v:shape>
-          <o:OLEObject Type="Embed" ProgID="Word.OpenDocumentText.12" ShapeID="_x0000_i1031" DrawAspect="Content" ObjectID="_1401743221" r:id="rId24"/>
+          <o:OLEObject Type="Embed" ProgID="Word.OpenDocumentText.12" ShapeID="_x0000_i1030" DrawAspect="Content" ObjectID="_1401746201" r:id="rId24"/>
         </w:object>
       </w:r>
       <w:r>
@@ -2755,27 +2767,19 @@
         <w:t>Median Flow Tracker</w:t>
       </w:r>
       <w:r>
-        <w:t xml:space="preserve"> is implemented in the PTracker class and makes heavy use of the </w:t>
-      </w:r>
-      <w:proofErr w:type="spellStart"/>
-      <w:r>
-        <w:t>Lucak</w:t>
-      </w:r>
-      <w:proofErr w:type="spellEnd"/>
-      <w:r>
-        <w:t>-Kanade Point Tracker which OpenCv also exposes:</w:t>
-      </w:r>
-    </w:p>
-    <w:p>
-      <w:pPr>
-        <w:jc w:val="both"/>
-      </w:pPr>
-    </w:p>
-    <w:bookmarkStart w:id="29" w:name="_MON_1401734761"/>
-    <w:bookmarkStart w:id="30" w:name="_MON_1401734959"/>
-    <w:bookmarkStart w:id="31" w:name="_MON_1401735059"/>
+        <w:t xml:space="preserve"> is implemented in the PTracker class and makes heavy use of the Lucak-Kanade Point Tracker which OpenCv also exposes:</w:t>
+      </w:r>
+    </w:p>
+    <w:p>
+      <w:pPr>
+        <w:jc w:val="both"/>
+      </w:pPr>
+    </w:p>
+    <w:bookmarkStart w:id="29" w:name="_MON_1401734959"/>
+    <w:bookmarkStart w:id="30" w:name="_MON_1401735059"/>
     <w:bookmarkEnd w:id="29"/>
     <w:bookmarkEnd w:id="30"/>
+    <w:bookmarkStart w:id="31" w:name="_MON_1401734761"/>
     <w:bookmarkEnd w:id="31"/>
     <w:p>
       <w:pPr>
@@ -2783,29 +2787,21 @@
       </w:pPr>
       <w:r>
         <w:object w:dxaOrig="9360" w:dyaOrig="1780">
-          <v:shape id="_x0000_i1030" type="#_x0000_t75" style="width:468pt;height:94.5pt" o:ole="" o:bordertopcolor="this" o:borderleftcolor="this" o:borderbottomcolor="this" o:borderrightcolor="this">
+          <v:shape id="_x0000_i1031" type="#_x0000_t75" style="width:468.3pt;height:94.45pt" o:ole="" o:bordertopcolor="this" o:borderleftcolor="this" o:borderbottomcolor="this" o:borderrightcolor="this">
             <v:imagedata r:id="rId25" o:title=""/>
             <w10:bordertop type="single" width="4"/>
             <w10:borderleft type="single" width="4"/>
             <w10:borderbottom type="single" width="4"/>
             <w10:borderright type="single" width="4"/>
           </v:shape>
-          <o:OLEObject Type="Embed" ProgID="Word.OpenDocumentText.12" ShapeID="_x0000_i1030" DrawAspect="Content" ObjectID="_1401743222" r:id="rId26"/>
+          <o:OLEObject Type="Embed" ProgID="Word.OpenDocumentText.12" ShapeID="_x0000_i1031" DrawAspect="Content" ObjectID="_1401746202" r:id="rId26"/>
         </w:object>
       </w:r>
       <w:r>
         <w:t xml:space="preserve">Figure 5… OpenCv call to track points </w:t>
       </w:r>
       <w:r>
-        <w:t xml:space="preserve">from </w:t>
-      </w:r>
-      <w:proofErr w:type="spellStart"/>
-      <w:r>
-        <w:t>from</w:t>
-      </w:r>
-      <w:proofErr w:type="spellEnd"/>
-      <w:r>
-        <w:t xml:space="preserve"> one grayscale image to another</w:t>
+        <w:t>from one grayscale image to another</w:t>
       </w:r>
     </w:p>
     <w:p>
@@ -2836,24 +2832,24 @@
         <w:jc w:val="both"/>
       </w:pPr>
     </w:p>
-    <w:bookmarkStart w:id="32" w:name="_MON_1401735695"/>
-    <w:bookmarkStart w:id="33" w:name="_MON_1401735773"/>
-    <w:bookmarkEnd w:id="32"/>
-    <w:bookmarkEnd w:id="33"/>
-    <w:p>
-      <w:pPr>
-        <w:jc w:val="both"/>
-      </w:pPr>
-      <w:r>
-        <w:object w:dxaOrig="9360" w:dyaOrig="1557">
-          <v:shape id="_x0000_i1032" type="#_x0000_t75" style="width:468pt;height:78pt" o:ole="" o:bordertopcolor="this" o:borderleftcolor="this" o:borderbottomcolor="this" o:borderrightcolor="this">
+    <w:p>
+      <w:pPr>
+        <w:jc w:val="both"/>
+      </w:pPr>
+      <w:bookmarkStart w:id="32" w:name="_MON_1401735695"/>
+      <w:bookmarkStart w:id="33" w:name="_MON_1401735773"/>
+      <w:bookmarkEnd w:id="32"/>
+      <w:bookmarkEnd w:id="33"/>
+      <w:r>
+        <w:pict>
+          <v:shape id="_x0000_i1032" type="#_x0000_t75" style="width:468.3pt;height:77.75pt" o:bordertopcolor="this" o:borderleftcolor="this" o:borderbottomcolor="this" o:borderrightcolor="this">
             <v:imagedata r:id="rId27" o:title=""/>
             <w10:bordertop type="single" width="4"/>
             <w10:borderleft type="single" width="4"/>
             <w10:borderbottom type="single" width="4"/>
             <w10:borderright type="single" width="4"/>
           </v:shape>
-        </w:object>
+        </w:pict>
       </w:r>
     </w:p>
     <w:p>
@@ -2881,49 +2877,39 @@
       <w:r>
         <w:t xml:space="preserve">instead of tracking all the points from all tracks once and them recovering them back for every track. The upper figure, figure 5…, show the functions that you need to call to perform tracks estimation all at once. The first function clears the state of the member variables involved in this procedure. The second function registers a track for estimation by collection the points off of it and storing them. Once all the tracks have been registered you can call the </w:t>
       </w:r>
-      <w:proofErr w:type="gramStart"/>
       <w:r>
         <w:rPr>
           <w:i/>
         </w:rPr>
-        <w:t>performTracking(</w:t>
-      </w:r>
-      <w:proofErr w:type="gramEnd"/>
+        <w:t>performTracking()-function</w:t>
+      </w:r>
       <w:r>
         <w:rPr>
           <w:i/>
         </w:rPr>
-        <w:t>)-function</w:t>
+        <w:t xml:space="preserve"> </w:t>
+      </w:r>
+      <w:r>
+        <w:t>which tracks all the points from the registered tracks from the previous to the current frame.</w:t>
+      </w:r>
+      <w:r>
+        <w:t xml:space="preserve"> Once the tracking is finished you call the </w:t>
       </w:r>
       <w:r>
         <w:rPr>
           <w:i/>
         </w:rPr>
-        <w:t xml:space="preserve"> </w:t>
-      </w:r>
-      <w:r>
-        <w:t>which tracks all the points from the registered tracks from the previous to the current frame.</w:t>
-      </w:r>
-      <w:r>
-        <w:t xml:space="preserve"> Once the tracking is finished you call the </w:t>
+        <w:t>getMedianFlowPrediction()-function</w:t>
+      </w:r>
+      <w:r>
+        <w:t xml:space="preserve"> with each track that was registered outputting via the second parameter the estimated bounding rectangle, and the returning </w:t>
       </w:r>
       <w:r>
         <w:rPr>
           <w:i/>
         </w:rPr>
-        <w:t>getMedianFlowPrediction()-function</w:t>
-      </w:r>
-      <w:r>
-        <w:t xml:space="preserve"> with each track that was registered outputting via the second parameter the estimated bounding rectangle, and the returning </w:t>
-      </w:r>
-      <w:proofErr w:type="spellStart"/>
-      <w:r>
-        <w:rPr>
-          <w:i/>
-        </w:rPr>
         <w:t>bool</w:t>
       </w:r>
-      <w:proofErr w:type="spellEnd"/>
       <w:r>
         <w:t xml:space="preserve"> is an indication that the tracking for this track has been completed with success or not.</w:t>
       </w:r>
@@ -2936,57 +2922,40 @@
         <w:tab/>
         <w:t xml:space="preserve">The code for the tracking algorithm which integrates and </w:t>
       </w:r>
-      <w:proofErr w:type="spellStart"/>
-      <w:r>
-        <w:t>coordonates</w:t>
-      </w:r>
-      <w:proofErr w:type="spellEnd"/>
-      <w:r>
-        <w:t xml:space="preserve"> the operations of the mentioned trackers and other supplementary functions is illustrated in figure 5</w:t>
-      </w:r>
-      <w:proofErr w:type="gramStart"/>
-      <w:r>
-        <w:t>… .</w:t>
-      </w:r>
-      <w:proofErr w:type="gramEnd"/>
-      <w:r>
-        <w:t xml:space="preserve"> The section of code is dramatically simplified so that the main steps can be identified easily. In the while loop we first read the foreground and detections from the input unbounded buffers. The first region sets the variable needed for the current frame. The second region encapsulates code that takes care of the first detections by instantiating </w:t>
+      <w:r>
+        <w:t>coordinates</w:t>
+      </w:r>
+      <w:r>
+        <w:t xml:space="preserve"> the operations of the mentioned trackers and other supplementary functions is illustrated in figure 5… . The section of code is dramatically simplified so that the main steps can be identified easily. In the while loop we first read the foreground and detections from the input unbounded buffers. The first region sets the variable needed for the current frame. The second region encapsulates code that takes care of the first detections by instantiating a track for every detection. The third region iterates through the existing tracks and performs Median Flow and Kalman estimation and then merges the predictions in the track.</w:t>
+      </w:r>
+      <w:r>
+        <w:t xml:space="preserve"> Once the positions and model of the track have been estimated for the current frame we iterate through the detections of the current frame to check which detection is identifying the vehicle on the track.</w:t>
+      </w:r>
+      <w:r>
+        <w:t xml:space="preserve"> If we found that we have a detection for a tracked car the we override the model of the track with information provided from the detection. </w:t>
       </w:r>
       <w:r>
         <w:lastRenderedPageBreak/>
-        <w:t xml:space="preserve">a track </w:t>
-      </w:r>
-      <w:proofErr w:type="gramStart"/>
-      <w:r>
-        <w:t>for every detection</w:t>
-      </w:r>
-      <w:proofErr w:type="gramEnd"/>
-      <w:r>
-        <w:t>. The third region iterates through the existing tracks and performs Median Flow and Kalman estimation and then merges the predictions in the track.</w:t>
-      </w:r>
-    </w:p>
-    <w:p>
-      <w:pPr>
-        <w:jc w:val="both"/>
-      </w:pPr>
-    </w:p>
-    <w:p>
-      <w:pPr>
-        <w:jc w:val="both"/>
-      </w:pPr>
-    </w:p>
-    <w:p>
-      <w:pPr>
-        <w:jc w:val="both"/>
-      </w:pPr>
-    </w:p>
-    <w:bookmarkStart w:id="34" w:name="_MON_1401738310"/>
-    <w:bookmarkStart w:id="35" w:name="_MON_1401738673"/>
-    <w:bookmarkStart w:id="36" w:name="_MON_1401738749"/>
-    <w:bookmarkStart w:id="37" w:name="_MON_1401739339"/>
+        <w:t>Lastly we consider that all detections which were unmatched by tracks are considered to be new vehicles. In case we get further detection of these new vehicles then its score will increase, but in case the first detection was a false positive then the score will decrease and be removed from the tracks.</w:t>
+      </w:r>
+    </w:p>
+    <w:p>
+      <w:pPr>
+        <w:jc w:val="both"/>
+      </w:pPr>
+    </w:p>
+    <w:p>
+      <w:pPr>
+        <w:jc w:val="both"/>
+      </w:pPr>
+    </w:p>
+    <w:bookmarkStart w:id="34" w:name="_MON_1401738673"/>
+    <w:bookmarkStart w:id="35" w:name="_MON_1401738749"/>
+    <w:bookmarkStart w:id="36" w:name="_MON_1401739339"/>
     <w:bookmarkEnd w:id="34"/>
     <w:bookmarkEnd w:id="35"/>
     <w:bookmarkEnd w:id="36"/>
+    <w:bookmarkStart w:id="37" w:name="_MON_1401738310"/>
     <w:bookmarkEnd w:id="37"/>
     <w:p>
       <w:pPr>
@@ -2994,35 +2963,35 @@
       </w:pPr>
       <w:r>
         <w:object w:dxaOrig="9360" w:dyaOrig="12443">
-          <v:shape id="_x0000_i1033" type="#_x0000_t75" style="width:468pt;height:569.25pt" o:ole="" o:bordertopcolor="this" o:borderleftcolor="this" o:borderbottomcolor="this" o:borderrightcolor="this">
+          <v:shape id="_x0000_i1033" type="#_x0000_t75" style="width:430.85pt;height:523pt" o:ole="" o:bordertopcolor="this" o:borderleftcolor="this" o:borderbottomcolor="this" o:borderrightcolor="this">
             <v:imagedata r:id="rId28" o:title=""/>
             <w10:bordertop type="single" width="4"/>
             <w10:borderleft type="single" width="4"/>
             <w10:borderbottom type="single" width="4"/>
             <w10:borderright type="single" width="4"/>
           </v:shape>
-          <o:OLEObject Type="Embed" ProgID="Word.OpenDocumentText.12" ShapeID="_x0000_i1033" DrawAspect="Content" ObjectID="_1401743224" r:id="rId29"/>
+          <o:OLEObject Type="Embed" ProgID="Word.OpenDocumentText.12" ShapeID="_x0000_i1033" DrawAspect="Content" ObjectID="_1401746203" r:id="rId29"/>
         </w:object>
+      </w:r>
+    </w:p>
+    <w:p>
+      <w:pPr>
+        <w:jc w:val="center"/>
+      </w:pPr>
+      <w:r>
+        <w:t xml:space="preserve">Figure 5… </w:t>
+      </w:r>
+      <w:r>
+        <w:t>Simplified c</w:t>
+      </w:r>
+      <w:r>
+        <w:t xml:space="preserve">ode </w:t>
+      </w:r>
+      <w:r>
+        <w:t>for tracking</w:t>
       </w:r>
       <w:bookmarkStart w:id="38" w:name="_GoBack"/>
       <w:bookmarkEnd w:id="38"/>
-      <w:r>
-        <w:t xml:space="preserve">Figure 5… </w:t>
-      </w:r>
-      <w:r>
-        <w:t>Simplified c</w:t>
-      </w:r>
-      <w:r>
-        <w:t xml:space="preserve">ode </w:t>
-      </w:r>
-      <w:r>
-        <w:t>for tracking</w:t>
-      </w:r>
-    </w:p>
-    <w:p>
-      <w:pPr>
-        <w:jc w:val="both"/>
-      </w:pPr>
     </w:p>
     <w:sectPr>
       <w:headerReference w:type="even" r:id="rId30"/>
@@ -3691,6 +3660,7 @@
   <w:style w:type="character" w:default="1" w:styleId="DefaultParagraphFont">
     <w:name w:val="Default Paragraph Font"/>
     <w:uiPriority w:val="1"/>
+    <w:semiHidden/>
     <w:unhideWhenUsed/>
   </w:style>
   <w:style w:type="table" w:default="1" w:styleId="TableNormal">
@@ -4077,6 +4047,7 @@
   <w:style w:type="character" w:default="1" w:styleId="DefaultParagraphFont">
     <w:name w:val="Default Paragraph Font"/>
     <w:uiPriority w:val="1"/>
+    <w:semiHidden/>
     <w:unhideWhenUsed/>
   </w:style>
   <w:style w:type="table" w:default="1" w:styleId="TableNormal">

</xml_diff>